<commit_message>
Updated template with bastion host
</commit_message>
<xml_diff>
--- a/doc/Spinnaker Quick Start v0.2.docx
+++ b/doc/Spinnaker Quick Start v0.2.docx
@@ -7,15 +7,12 @@
         <w:pStyle w:val="DocumentTitle"/>
         <w:spacing w:before="0" w:line="240" w:lineRule="auto"/>
       </w:pPr>
-      <w:bookmarkStart w:id="0" w:name="_GoBack"/>
-      <w:bookmarkEnd w:id="0"/>
+      <w:commentRangeStart w:id="0"/>
       <w:commentRangeStart w:id="1"/>
-      <w:commentRangeStart w:id="2"/>
-      <w:proofErr w:type="spellStart"/>
       <w:r>
         <w:t>Netflix</w:t>
       </w:r>
-      <w:commentRangeEnd w:id="1"/>
+      <w:commentRangeEnd w:id="0"/>
       <w:r>
         <w:rPr>
           <w:rStyle w:val="CommentReference"/>
@@ -23,9 +20,9 @@
           <w:bCs w:val="0"/>
           <w:color w:val="212120"/>
         </w:rPr>
-        <w:commentReference w:id="1"/>
-      </w:r>
-      <w:commentRangeEnd w:id="2"/>
+        <w:commentReference w:id="0"/>
+      </w:r>
+      <w:commentRangeEnd w:id="1"/>
       <w:r>
         <w:rPr>
           <w:rStyle w:val="CommentReference"/>
@@ -33,14 +30,10 @@
           <w:bCs w:val="0"/>
           <w:color w:val="212120"/>
         </w:rPr>
-        <w:commentReference w:id="2"/>
-      </w:r>
-      <w:r>
-        <w:t>OSS</w:t>
-      </w:r>
-      <w:proofErr w:type="spellEnd"/>
-      <w:r>
-        <w:t xml:space="preserve"> </w:t>
+        <w:commentReference w:id="1"/>
+      </w:r>
+      <w:r>
+        <w:t xml:space="preserve">OSS </w:t>
       </w:r>
       <w:r>
         <w:t>Spinnaker</w:t>
@@ -922,12 +915,12 @@
         <w:pStyle w:val="Heading2"/>
         <w:spacing w:after="100"/>
       </w:pPr>
-      <w:bookmarkStart w:id="3" w:name="_Toc456106404"/>
+      <w:bookmarkStart w:id="2" w:name="_Toc456106404"/>
       <w:r>
         <w:lastRenderedPageBreak/>
         <w:t>Overview</w:t>
       </w:r>
-      <w:bookmarkEnd w:id="3"/>
+      <w:bookmarkEnd w:id="2"/>
     </w:p>
     <w:p>
       <w:pPr>
@@ -959,7 +952,7 @@
           <w:rFonts w:cs="Times New Roman"/>
           <w:color w:val="212120"/>
         </w:rPr>
-        <w:commentReference w:id="4"/>
+        <w:commentReference w:id="3"/>
       </w:r>
       <w:r>
         <w:t xml:space="preserve">on the Amazon Web Services (AWS) cloud. </w:t>
@@ -985,96 +978,80 @@
           <w:rFonts w:cs="Helvetica"/>
           <w:color w:val="333333"/>
         </w:rPr>
-        <w:t xml:space="preserve">that use AWS </w:t>
-      </w:r>
-      <w:proofErr w:type="spellStart"/>
+        <w:t>that use AWS CloudFormation templates to launch, configure, and run</w:t>
+      </w:r>
       <w:r>
         <w:rPr>
           <w:rFonts w:cs="Helvetica"/>
           <w:color w:val="333333"/>
         </w:rPr>
-        <w:t>CloudFormation</w:t>
-      </w:r>
-      <w:proofErr w:type="spellEnd"/>
+        <w:t xml:space="preserve"> the AWS compute, network, storage, and other services required to deploy a specific workload on AWS.</w:t>
+      </w:r>
       <w:r>
         <w:rPr>
           <w:rFonts w:cs="Helvetica"/>
           <w:color w:val="333333"/>
         </w:rPr>
-        <w:t xml:space="preserve"> templates to launch, configure, and run</w:t>
-      </w:r>
-      <w:r>
+        <w:t xml:space="preserve"> </w:t>
+      </w:r>
+    </w:p>
+    <w:p>
+      <w:pPr>
         <w:rPr>
           <w:rFonts w:cs="Helvetica"/>
           <w:color w:val="333333"/>
         </w:rPr>
-        <w:t xml:space="preserve"> the AWS compute, network, storage, and other services required to deploy a specific workload on AWS.</w:t>
-      </w:r>
+      </w:pPr>
       <w:r>
         <w:rPr>
           <w:rFonts w:cs="Helvetica"/>
           <w:color w:val="333333"/>
         </w:rPr>
-        <w:t xml:space="preserve"> </w:t>
-      </w:r>
-    </w:p>
-    <w:p>
-      <w:pPr>
+        <w:t xml:space="preserve">This Quick Start is </w:t>
+      </w:r>
+      <w:r>
         <w:rPr>
           <w:rFonts w:cs="Helvetica"/>
           <w:color w:val="333333"/>
         </w:rPr>
-      </w:pPr>
+        <w:t xml:space="preserve">for IT infrastructure architects, administrators, and DevOps professionals who are planning to implement </w:t>
+      </w:r>
       <w:r>
         <w:rPr>
           <w:rFonts w:cs="Helvetica"/>
           <w:color w:val="333333"/>
         </w:rPr>
-        <w:t xml:space="preserve">This Quick Start is </w:t>
+        <w:t>Spinnaker</w:t>
       </w:r>
       <w:r>
         <w:rPr>
           <w:rFonts w:cs="Helvetica"/>
           <w:color w:val="333333"/>
         </w:rPr>
-        <w:t xml:space="preserve">for IT infrastructure architects, administrators, and DevOps professionals who are planning to implement </w:t>
-      </w:r>
+        <w:t xml:space="preserve"> to </w:t>
+      </w:r>
+      <w:commentRangeStart w:id="4"/>
+      <w:commentRangeStart w:id="5"/>
       <w:r>
         <w:rPr>
           <w:rFonts w:cs="Helvetica"/>
           <w:color w:val="333333"/>
         </w:rPr>
-        <w:t>Spinnaker</w:t>
-      </w:r>
-      <w:r>
-        <w:rPr>
-          <w:rFonts w:cs="Helvetica"/>
-          <w:color w:val="333333"/>
-        </w:rPr>
-        <w:t xml:space="preserve"> to </w:t>
-      </w:r>
-      <w:commentRangeStart w:id="5"/>
-      <w:commentRangeStart w:id="6"/>
-      <w:r>
-        <w:rPr>
-          <w:rFonts w:cs="Helvetica"/>
-          <w:color w:val="333333"/>
-        </w:rPr>
         <w:t>manage their AWS compute resources</w:t>
       </w:r>
+      <w:commentRangeEnd w:id="4"/>
+      <w:r>
+        <w:rPr>
+          <w:rStyle w:val="CommentReference"/>
+        </w:rPr>
+        <w:commentReference w:id="4"/>
+      </w:r>
       <w:commentRangeEnd w:id="5"/>
       <w:r>
         <w:rPr>
           <w:rStyle w:val="CommentReference"/>
         </w:rPr>
         <w:commentReference w:id="5"/>
-      </w:r>
-      <w:commentRangeEnd w:id="6"/>
-      <w:r>
-        <w:rPr>
-          <w:rStyle w:val="CommentReference"/>
-        </w:rPr>
-        <w:commentReference w:id="6"/>
       </w:r>
       <w:r>
         <w:rPr>
@@ -1687,7 +1664,7 @@
           <w:color w:val="212120"/>
           <w:kern w:val="28"/>
         </w:rPr>
-        <w:commentReference w:id="7"/>
+        <w:commentReference w:id="6"/>
       </w:r>
       <w:r>
         <w:rPr>
@@ -1698,7 +1675,7 @@
           <w:color w:val="212120"/>
           <w:kern w:val="28"/>
         </w:rPr>
-        <w:commentReference w:id="8"/>
+        <w:commentReference w:id="7"/>
       </w:r>
     </w:p>
     <w:p>
@@ -1731,8 +1708,8 @@
           <w:t>Spinnaker website</w:t>
         </w:r>
       </w:hyperlink>
+      <w:commentRangeStart w:id="8"/>
       <w:commentRangeStart w:id="9"/>
-      <w:commentRangeStart w:id="10"/>
       <w:r>
         <w:rPr>
           <w:rFonts w:cs="Helvetica"/>
@@ -1740,6 +1717,13 @@
         </w:rPr>
         <w:t xml:space="preserve">. </w:t>
       </w:r>
+      <w:commentRangeEnd w:id="8"/>
+      <w:r>
+        <w:rPr>
+          <w:rStyle w:val="CommentReference"/>
+        </w:rPr>
+        <w:commentReference w:id="8"/>
+      </w:r>
       <w:commentRangeEnd w:id="9"/>
       <w:r>
         <w:rPr>
@@ -1747,174 +1731,324 @@
         </w:rPr>
         <w:commentReference w:id="9"/>
       </w:r>
-      <w:commentRangeEnd w:id="10"/>
+    </w:p>
+    <w:p>
+      <w:pPr>
+        <w:pStyle w:val="Heading2"/>
+      </w:pPr>
+      <w:bookmarkStart w:id="10" w:name="_Toc456106405"/>
+      <w:r>
+        <w:t>Architecture</w:t>
+      </w:r>
+      <w:bookmarkEnd w:id="10"/>
+    </w:p>
+    <w:p>
+      <w:r>
+        <w:t xml:space="preserve">Deploying this Quick Start with the </w:t>
+      </w:r>
+      <w:r>
+        <w:rPr>
+          <w:b/>
+        </w:rPr>
+        <w:t>default parameters</w:t>
+      </w:r>
+      <w:r>
+        <w:t xml:space="preserve"> builds the following </w:t>
+      </w:r>
+      <w:r>
+        <w:rPr>
+          <w:color w:val="auto"/>
+        </w:rPr>
+        <w:t>Spinnaker</w:t>
+      </w:r>
+      <w:r>
+        <w:rPr>
+          <w:color w:val="auto"/>
+        </w:rPr>
+        <w:t xml:space="preserve"> </w:t>
+      </w:r>
+      <w:r>
+        <w:t xml:space="preserve">environment in the </w:t>
+      </w:r>
+      <w:r>
+        <w:t>AWS cloud.</w:t>
+      </w:r>
       <w:r>
         <w:rPr>
           <w:rStyle w:val="CommentReference"/>
         </w:rPr>
-        <w:commentReference w:id="10"/>
-      </w:r>
-    </w:p>
-    <w:p>
-      <w:pPr>
-        <w:pStyle w:val="Heading2"/>
-      </w:pPr>
-      <w:bookmarkStart w:id="11" w:name="_Toc456106405"/>
-      <w:r>
-        <w:t>Architecture</w:t>
-      </w:r>
-      <w:bookmarkEnd w:id="11"/>
-    </w:p>
-    <w:p>
-      <w:r>
-        <w:t xml:space="preserve">Deploying this Quick Start with the </w:t>
-      </w:r>
+        <w:commentReference w:id="11"/>
+      </w:r>
+      <w:r>
+        <w:rPr>
+          <w:rStyle w:val="CommentReference"/>
+        </w:rPr>
+        <w:commentReference w:id="12"/>
+      </w:r>
+    </w:p>
+    <w:p>
+      <w:pPr>
+        <w:pStyle w:val="Picture"/>
+        <w:rPr>
+          <w:i/>
+        </w:rPr>
+      </w:pPr>
+      <w:ins w:id="13" w:author="Microsoft Office User" w:date="2016-08-15T10:16:00Z">
+        <w:r>
+          <w:rPr>
+            <w:i/>
+          </w:rPr>
+          <w:lastRenderedPageBreak/>
+          <w:drawing>
+            <wp:inline distT="0" distB="0" distL="0" distR="0" wp14:anchorId="7B076870" wp14:editId="5B28B0D8">
+              <wp:extent cx="6172200" cy="3682365"/>
+              <wp:effectExtent l="0" t="0" r="0" b="635"/>
+              <wp:docPr id="23" name="Picture 23"/>
+              <wp:cNvGraphicFramePr>
+                <a:graphicFrameLocks xmlns:a="http://schemas.openxmlformats.org/drawingml/2006/main" noChangeAspect="1"/>
+              </wp:cNvGraphicFramePr>
+              <a:graphic xmlns:a="http://schemas.openxmlformats.org/drawingml/2006/main">
+                <a:graphicData uri="http://schemas.openxmlformats.org/drawingml/2006/picture">
+                  <pic:pic xmlns:pic="http://schemas.openxmlformats.org/drawingml/2006/picture">
+                    <pic:nvPicPr>
+                      <pic:cNvPr id="1" name=""/>
+                      <pic:cNvPicPr/>
+                    </pic:nvPicPr>
+                    <pic:blipFill>
+                      <a:blip r:embed="rId18"/>
+                      <a:stretch>
+                        <a:fillRect/>
+                      </a:stretch>
+                    </pic:blipFill>
+                    <pic:spPr>
+                      <a:xfrm>
+                        <a:off x="0" y="0"/>
+                        <a:ext cx="6172200" cy="3682365"/>
+                      </a:xfrm>
+                      <a:prstGeom prst="rect">
+                        <a:avLst/>
+                      </a:prstGeom>
+                    </pic:spPr>
+                  </pic:pic>
+                </a:graphicData>
+              </a:graphic>
+            </wp:inline>
+          </w:drawing>
+        </w:r>
+      </w:ins>
+    </w:p>
+    <w:p>
+      <w:pPr>
+        <w:pStyle w:val="Caption"/>
+      </w:pPr>
+      <w:r>
+        <w:t>Figure 2</w:t>
+      </w:r>
+      <w:r>
+        <w:t xml:space="preserve">: Quick Start </w:t>
+      </w:r>
+      <w:r>
+        <w:t>a</w:t>
+      </w:r>
+      <w:r>
+        <w:t xml:space="preserve">rchitecture </w:t>
+      </w:r>
+      <w:r>
+        <w:t xml:space="preserve">for Spinnaker </w:t>
+      </w:r>
+      <w:r>
+        <w:t>on AWS</w:t>
+      </w:r>
+    </w:p>
+    <w:p>
+      <w:pPr>
+        <w:pStyle w:val="Body"/>
+      </w:pPr>
+      <w:r>
+        <w:t>This Quick Start deploys the resource</w:t>
+      </w:r>
+      <w:r>
+        <w:t>s</w:t>
+      </w:r>
+      <w:r>
+        <w:t xml:space="preserve"> shown in Figure 2 and uses them as follows:</w:t>
+      </w:r>
+    </w:p>
+    <w:p>
+      <w:pPr>
+        <w:pStyle w:val="ListBullet"/>
+      </w:pPr>
+      <w:r>
+        <w:t xml:space="preserve">An Amazon </w:t>
+      </w:r>
+      <w:r>
+        <w:t>Virtual Private Cloud (</w:t>
+      </w:r>
+      <w:r>
+        <w:t>VPC</w:t>
+      </w:r>
+      <w:r>
+        <w:t>)</w:t>
+      </w:r>
+      <w:r>
+        <w:t xml:space="preserve"> is created in the region you choose when you launch the stack. </w:t>
+      </w:r>
+    </w:p>
+    <w:p>
+      <w:pPr>
+        <w:pStyle w:val="ListBullet2"/>
+      </w:pPr>
+      <w:r>
+        <w:t xml:space="preserve">The </w:t>
+      </w:r>
+      <w:r>
+        <w:t>security group in public subnet</w:t>
+      </w:r>
+      <w:r>
+        <w:t xml:space="preserve"> </w:t>
+      </w:r>
+      <w:r>
+        <w:t xml:space="preserve">only has port 22 open for </w:t>
+      </w:r>
+      <w:r>
+        <w:t>Secure Shell (</w:t>
+      </w:r>
+      <w:r>
+        <w:t>SSH</w:t>
+      </w:r>
+      <w:r>
+        <w:t>)</w:t>
+      </w:r>
+      <w:r>
+        <w:t xml:space="preserve"> access.</w:t>
+      </w:r>
+    </w:p>
+    <w:p>
+      <w:pPr>
+        <w:pStyle w:val="ListBullet"/>
+      </w:pPr>
+      <w:r>
+        <w:t xml:space="preserve">One Spinnaker instance is deployed into the VPC </w:t>
+      </w:r>
+      <w:r>
+        <w:t xml:space="preserve">private </w:t>
+      </w:r>
+      <w:r>
+        <w:t>subnet</w:t>
+      </w:r>
+      <w:r>
+        <w:t>.</w:t>
+      </w:r>
+    </w:p>
+    <w:p>
+      <w:pPr>
+        <w:pStyle w:val="ListBullet"/>
+      </w:pPr>
+      <w:r>
+        <w:t xml:space="preserve">The </w:t>
+      </w:r>
+      <w:r>
+        <w:t>Quick Start creates the following</w:t>
+      </w:r>
+      <w:r>
+        <w:t xml:space="preserve"> </w:t>
+      </w:r>
+      <w:r>
+        <w:t xml:space="preserve">IAM </w:t>
+      </w:r>
+      <w:r>
+        <w:t>u</w:t>
+      </w:r>
+      <w:r>
+        <w:t xml:space="preserve">sers and </w:t>
+      </w:r>
+      <w:r>
+        <w:t>r</w:t>
+      </w:r>
+      <w:r>
+        <w:t>ole</w:t>
+      </w:r>
+      <w:r>
+        <w:t>s</w:t>
+      </w:r>
+      <w:r>
+        <w:t>:</w:t>
+      </w:r>
+    </w:p>
+    <w:p>
+      <w:pPr>
+        <w:pStyle w:val="ListBullet2"/>
+      </w:pPr>
       <w:r>
         <w:rPr>
           <w:b/>
         </w:rPr>
-        <w:t>default parameters</w:t>
-      </w:r>
-      <w:r>
-        <w:t xml:space="preserve"> builds the following </w:t>
-      </w:r>
-      <w:r>
-        <w:rPr>
-          <w:color w:val="auto"/>
-        </w:rPr>
-        <w:t>Spinnaker</w:t>
-      </w:r>
-      <w:r>
-        <w:rPr>
-          <w:color w:val="auto"/>
-        </w:rPr>
+        <w:t>SpinnakerUser</w:t>
+      </w:r>
+      <w:r>
+        <w:t xml:space="preserve"> – User account that the end user uses on </w:t>
+      </w:r>
+      <w:r>
+        <w:t xml:space="preserve">the </w:t>
+      </w:r>
+      <w:r>
+        <w:t xml:space="preserve">Spinnaker instance to access AWS resources. </w:t>
+      </w:r>
+    </w:p>
+    <w:p>
+      <w:pPr>
+        <w:pStyle w:val="ListBullet2"/>
+      </w:pPr>
+      <w:r>
+        <w:rPr>
+          <w:b/>
+        </w:rPr>
+        <w:t>SpinnakerRole</w:t>
+      </w:r>
+      <w:r>
         <w:t xml:space="preserve"> </w:t>
       </w:r>
       <w:r>
-        <w:t xml:space="preserve">environment in the </w:t>
-      </w:r>
-      <w:r>
-        <w:t>AWS cloud.</w:t>
-      </w:r>
-      <w:r>
-        <w:rPr>
-          <w:rStyle w:val="CommentReference"/>
-        </w:rPr>
-        <w:commentReference w:id="12"/>
-      </w:r>
-      <w:r>
-        <w:rPr>
-          <w:rStyle w:val="CommentReference"/>
-        </w:rPr>
-        <w:commentReference w:id="13"/>
-      </w:r>
-    </w:p>
-    <w:p>
-      <w:pPr>
-        <w:pStyle w:val="Picture"/>
-        <w:rPr>
-          <w:i/>
-        </w:rPr>
-      </w:pPr>
-      <w:r>
-        <w:rPr>
-          <w:i/>
-          <w:noProof/>
-          <w:color w:val="808080" w:themeColor="background1" w:themeShade="80"/>
-        </w:rPr>
-        <w:lastRenderedPageBreak/>
-        <w:drawing>
-          <wp:inline distT="0" distB="0" distL="0" distR="0" wp14:anchorId="61AB3BF1" wp14:editId="4C9B477A">
-            <wp:extent cx="6172200" cy="3927475"/>
-            <wp:effectExtent l="0" t="0" r="0" b="9525"/>
-            <wp:docPr id="15" name="Picture 15"/>
-            <wp:cNvGraphicFramePr>
-              <a:graphicFrameLocks xmlns:a="http://schemas.openxmlformats.org/drawingml/2006/main" noChangeAspect="1"/>
-            </wp:cNvGraphicFramePr>
-            <a:graphic xmlns:a="http://schemas.openxmlformats.org/drawingml/2006/main">
-              <a:graphicData uri="http://schemas.openxmlformats.org/drawingml/2006/picture">
-                <pic:pic xmlns:pic="http://schemas.openxmlformats.org/drawingml/2006/picture">
-                  <pic:nvPicPr>
-                    <pic:cNvPr id="1" name=""/>
-                    <pic:cNvPicPr/>
-                  </pic:nvPicPr>
-                  <pic:blipFill>
-                    <a:blip r:embed="rId18"/>
-                    <a:stretch>
-                      <a:fillRect/>
-                    </a:stretch>
-                  </pic:blipFill>
-                  <pic:spPr>
-                    <a:xfrm>
-                      <a:off x="0" y="0"/>
-                      <a:ext cx="6172200" cy="3927475"/>
-                    </a:xfrm>
-                    <a:prstGeom prst="rect">
-                      <a:avLst/>
-                    </a:prstGeom>
-                  </pic:spPr>
-                </pic:pic>
-              </a:graphicData>
-            </a:graphic>
-          </wp:inline>
-        </w:drawing>
-      </w:r>
-    </w:p>
-    <w:p>
-      <w:pPr>
-        <w:pStyle w:val="Caption"/>
-      </w:pPr>
-      <w:r>
-        <w:t>Figure 2</w:t>
-      </w:r>
-      <w:r>
-        <w:t xml:space="preserve">: Quick Start </w:t>
-      </w:r>
-      <w:r>
-        <w:t>a</w:t>
-      </w:r>
-      <w:r>
-        <w:t xml:space="preserve">rchitecture </w:t>
-      </w:r>
-      <w:r>
-        <w:t xml:space="preserve">for Spinnaker </w:t>
-      </w:r>
-      <w:r>
-        <w:t>on AWS</w:t>
-      </w:r>
-    </w:p>
-    <w:p>
-      <w:pPr>
-        <w:pStyle w:val="Body"/>
-      </w:pPr>
-      <w:r>
-        <w:t>This Quick Start deploys the resource</w:t>
-      </w:r>
-      <w:r>
-        <w:t>s</w:t>
-      </w:r>
-      <w:r>
-        <w:t xml:space="preserve"> shown in Figure 2 and uses them as follows:</w:t>
-      </w:r>
-    </w:p>
-    <w:p>
-      <w:pPr>
-        <w:pStyle w:val="ListBullet"/>
-      </w:pPr>
-      <w:r>
-        <w:t xml:space="preserve">An Amazon </w:t>
-      </w:r>
-      <w:r>
-        <w:t>Virtual Private Cloud (</w:t>
-      </w:r>
-      <w:r>
-        <w:t>VPC</w:t>
-      </w:r>
-      <w:r>
-        <w:t>)</w:t>
-      </w:r>
-      <w:r>
-        <w:t xml:space="preserve"> is created in the region you choose when you launch the stack. </w:t>
+        <w:t>–</w:t>
+      </w:r>
+      <w:r>
+        <w:t xml:space="preserve"> </w:t>
+      </w:r>
+      <w:r>
+        <w:t xml:space="preserve">Role </w:t>
+      </w:r>
+      <w:r>
+        <w:t xml:space="preserve">that the </w:t>
+      </w:r>
+      <w:r>
+        <w:t xml:space="preserve">Spinnaker instance uses to access AWS resources. </w:t>
+      </w:r>
+      <w:r>
+        <w:t xml:space="preserve">This role </w:t>
+      </w:r>
+      <w:r>
+        <w:t>has permission to launch other EC2</w:t>
+      </w:r>
+      <w:r>
+        <w:t xml:space="preserve"> instances</w:t>
+      </w:r>
+      <w:r>
+        <w:t>, pass</w:t>
+      </w:r>
+      <w:r>
+        <w:t xml:space="preserve"> the</w:t>
+      </w:r>
+      <w:r>
+        <w:t xml:space="preserve"> </w:t>
+      </w:r>
+      <w:r>
+        <w:rPr>
+          <w:b/>
+        </w:rPr>
+        <w:t>BaseIAMRole</w:t>
+      </w:r>
+      <w:r>
+        <w:t xml:space="preserve"> role to other EC2 instances, and create AWS resources.</w:t>
       </w:r>
     </w:p>
     <w:p>
@@ -1922,161 +2056,11 @@
         <w:pStyle w:val="ListBullet2"/>
       </w:pPr>
       <w:r>
-        <w:t xml:space="preserve">The subnet only has port 22 open for </w:t>
-      </w:r>
-      <w:r>
-        <w:t>Secure Shell (</w:t>
-      </w:r>
-      <w:r>
-        <w:t>SSH</w:t>
-      </w:r>
-      <w:r>
-        <w:t>)</w:t>
-      </w:r>
-      <w:r>
-        <w:t xml:space="preserve"> access.</w:t>
-      </w:r>
-    </w:p>
-    <w:p>
-      <w:pPr>
-        <w:pStyle w:val="ListBullet"/>
-      </w:pPr>
-      <w:r>
-        <w:t>One Spinnaker instance is deployed into the VPC subnet</w:t>
-      </w:r>
-      <w:r>
-        <w:t>.</w:t>
-      </w:r>
-    </w:p>
-    <w:p>
-      <w:pPr>
-        <w:pStyle w:val="ListBullet"/>
-      </w:pPr>
-      <w:r>
-        <w:t xml:space="preserve">The </w:t>
-      </w:r>
-      <w:r>
-        <w:t>Quick Start creates the following</w:t>
-      </w:r>
-      <w:r>
-        <w:t xml:space="preserve"> </w:t>
-      </w:r>
-      <w:r>
-        <w:t xml:space="preserve">IAM </w:t>
-      </w:r>
-      <w:r>
-        <w:t>u</w:t>
-      </w:r>
-      <w:r>
-        <w:t xml:space="preserve">sers and </w:t>
-      </w:r>
-      <w:r>
-        <w:t>r</w:t>
-      </w:r>
-      <w:r>
-        <w:t>ole</w:t>
-      </w:r>
-      <w:r>
-        <w:t>s</w:t>
-      </w:r>
-      <w:r>
-        <w:t>:</w:t>
-      </w:r>
-    </w:p>
-    <w:p>
-      <w:pPr>
-        <w:pStyle w:val="ListBullet2"/>
-      </w:pPr>
-      <w:proofErr w:type="spellStart"/>
-      <w:r>
         <w:rPr>
           <w:b/>
         </w:rPr>
-        <w:t>SpinnakerUser</w:t>
-      </w:r>
-      <w:proofErr w:type="spellEnd"/>
-      <w:r>
-        <w:t xml:space="preserve"> – User account that the end user uses on </w:t>
-      </w:r>
-      <w:r>
-        <w:t xml:space="preserve">the </w:t>
-      </w:r>
-      <w:r>
-        <w:t xml:space="preserve">Spinnaker instance to access AWS resources. </w:t>
-      </w:r>
-    </w:p>
-    <w:p>
-      <w:pPr>
-        <w:pStyle w:val="ListBullet2"/>
-      </w:pPr>
-      <w:proofErr w:type="spellStart"/>
-      <w:r>
-        <w:rPr>
-          <w:b/>
-        </w:rPr>
-        <w:t>SpinnakerRole</w:t>
-      </w:r>
-      <w:proofErr w:type="spellEnd"/>
-      <w:r>
-        <w:t xml:space="preserve"> </w:t>
-      </w:r>
-      <w:r>
-        <w:t>–</w:t>
-      </w:r>
-      <w:r>
-        <w:t xml:space="preserve"> </w:t>
-      </w:r>
-      <w:r>
-        <w:t xml:space="preserve">Role </w:t>
-      </w:r>
-      <w:r>
-        <w:t xml:space="preserve">that the </w:t>
-      </w:r>
-      <w:r>
-        <w:t xml:space="preserve">Spinnaker instance uses to access AWS resources. </w:t>
-      </w:r>
-      <w:r>
-        <w:t xml:space="preserve">This role </w:t>
-      </w:r>
-      <w:r>
-        <w:t>has permission to launch other EC2</w:t>
-      </w:r>
-      <w:r>
-        <w:t xml:space="preserve"> instances</w:t>
-      </w:r>
-      <w:r>
-        <w:t>, pass</w:t>
-      </w:r>
-      <w:r>
-        <w:t xml:space="preserve"> the</w:t>
-      </w:r>
-      <w:r>
-        <w:t xml:space="preserve"> </w:t>
-      </w:r>
-      <w:proofErr w:type="spellStart"/>
-      <w:r>
-        <w:rPr>
-          <w:b/>
-        </w:rPr>
         <w:t>BaseIAMRole</w:t>
       </w:r>
-      <w:proofErr w:type="spellEnd"/>
-      <w:r>
-        <w:t xml:space="preserve"> role to other EC2 instances, and create AWS resources.</w:t>
-      </w:r>
-    </w:p>
-    <w:p>
-      <w:pPr>
-        <w:pStyle w:val="ListBullet2"/>
-      </w:pPr>
-      <w:proofErr w:type="spellStart"/>
-      <w:r>
-        <w:rPr>
-          <w:b/>
-        </w:rPr>
-        <w:t>BaseIAMRole</w:t>
-      </w:r>
-      <w:proofErr w:type="spellEnd"/>
       <w:r>
         <w:t xml:space="preserve"> –</w:t>
       </w:r>
@@ -2222,35 +2206,11 @@
           <w:rPr>
             <w:rStyle w:val="Hyperlink"/>
           </w:rPr>
-          <w:t xml:space="preserve">AWS </w:t>
+          <w:t>AWS CloudFormation</w:t>
         </w:r>
-        <w:proofErr w:type="spellStart"/>
-        <w:r>
-          <w:rPr>
-            <w:rStyle w:val="Hyperlink"/>
-          </w:rPr>
-          <w:t>CloudFormation</w:t>
-        </w:r>
-        <w:proofErr w:type="spellEnd"/>
       </w:hyperlink>
       <w:r>
-        <w:t xml:space="preserve"> – AWS </w:t>
-      </w:r>
-      <w:proofErr w:type="spellStart"/>
-      <w:r>
-        <w:t>CloudFormation</w:t>
-      </w:r>
-      <w:proofErr w:type="spellEnd"/>
-      <w:r>
-        <w:t xml:space="preserve"> gives you an easy way to create and manage a collection of related AWS resources, and provision and update them in an orderly and predictable way. You use a template to describe all the AWS resources (for example, Amazon EC2 instances) that you want. You don't have to individually create and configure the resources or figure out dependencies—AWS </w:t>
-      </w:r>
-      <w:proofErr w:type="spellStart"/>
-      <w:r>
-        <w:t>CloudFormation</w:t>
-      </w:r>
-      <w:proofErr w:type="spellEnd"/>
-      <w:r>
-        <w:t xml:space="preserve"> handles all of that.</w:t>
+        <w:t> – AWS CloudFormation gives you an easy way to create and manage a collection of related AWS resources, and provision and update them in an orderly and predictable way. You use a template to describe all the AWS resources (for example, Amazon EC2 instances) that you want. You don't have to individually create and configure the resources or figure out dependencies—AWS CloudFormation handles all of that.</w:t>
       </w:r>
     </w:p>
     <w:p>
@@ -2463,13 +2423,8 @@
         <w:lastRenderedPageBreak/>
         <w:t xml:space="preserve">Open the IAM console at </w:t>
       </w:r>
-      <w:proofErr w:type="spellStart"/>
-      <w:r>
-        <w:t>at</w:t>
-      </w:r>
-      <w:proofErr w:type="spellEnd"/>
-      <w:r>
-        <w:t xml:space="preserve"> </w:t>
+      <w:r>
+        <w:t xml:space="preserve">at </w:t>
       </w:r>
       <w:hyperlink r:id="rId26" w:tgtFrame="_blank" w:history="1">
         <w:r>
@@ -2494,7 +2449,6 @@
         </w:rPr>
         <w:t xml:space="preserve"> </w:t>
       </w:r>
-      <w:proofErr w:type="spellStart"/>
       <w:r>
         <w:rPr>
           <w:b/>
@@ -2502,7 +2456,6 @@
         </w:rPr>
         <w:t>BaseIAMRole</w:t>
       </w:r>
-      <w:proofErr w:type="spellEnd"/>
       <w:r>
         <w:t>, and choose Amazon EC2 as the role type</w:t>
       </w:r>
@@ -2638,7 +2591,7 @@
           </mc:Choice>
           <mc:Fallback>
             <w:pict>
-              <v:roundrect w14:anchorId="1650E946" id="AutoShape 2" o:spid="_x0000_s1026" style="position:absolute;left:0;text-align:left;margin-left:415.95pt;margin-top:154.95pt;width:29.5pt;height:110.15pt;rotation:90;z-index:251786240;visibility:visible;mso-wrap-style:square;mso-width-percent:0;mso-height-percent:0;mso-wrap-distance-left:21.6pt;mso-wrap-distance-top:21.6pt;mso-wrap-distance-right:10.8pt;mso-wrap-distance-bottom:21.6pt;mso-position-horizontal:absolute;mso-position-horizontal-relative:margin;mso-position-vertical:absolute;mso-position-vertical-relative:margin;mso-width-percent:0;mso-height-percent:0;mso-width-relative:margin;mso-height-relative:margin;v-text-anchor:middle" arcsize="8541f" o:gfxdata="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" o:allowincell="f" fillcolor="#007cbc" stroked="f">
+              <v:roundrect w14:anchorId="1650E946" id="AutoShape 2" o:spid="_x0000_s1026" style="position:absolute;left:0;text-align:left;margin-left:415.95pt;margin-top:154.95pt;width:29.5pt;height:110.15pt;rotation:90;z-index:251786240;visibility:visible;mso-wrap-style:square;mso-width-percent:0;mso-height-percent:0;mso-wrap-distance-left:21.6pt;mso-wrap-distance-top:21.6pt;mso-wrap-distance-right:10.8pt;mso-wrap-distance-bottom:21.6pt;mso-position-horizontal:absolute;mso-position-horizontal-relative:margin;mso-position-vertical:absolute;mso-position-vertical-relative:margin;mso-width-percent:0;mso-height-percent:0;mso-width-relative:margin;mso-height-relative:margin;v-text-anchor:middle" arcsize="8541f" o:gfxdata="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" o:allowincell="f" fillcolor="#007cbc" stroked="f">
                 <v:textbox inset="5.76pt,2.16pt,5.76pt,2.16pt">
                   <w:txbxContent>
                     <w:p>
@@ -2780,15 +2733,7 @@
         <w:t>Deploy</w:t>
       </w:r>
       <w:r>
-        <w:t xml:space="preserve"> the AWS </w:t>
-      </w:r>
-      <w:proofErr w:type="spellStart"/>
-      <w:r>
-        <w:t>CloudFormation</w:t>
-      </w:r>
-      <w:proofErr w:type="spellEnd"/>
-      <w:r>
-        <w:t xml:space="preserve"> template</w:t>
+        <w:t xml:space="preserve"> the AWS CloudFormation template</w:t>
       </w:r>
       <w:r>
         <w:t xml:space="preserve"> </w:t>
@@ -3016,8 +2961,8 @@
       </w:tblPr>
       <w:tblGrid>
         <w:gridCol w:w="2502"/>
-        <w:gridCol w:w="1912"/>
-        <w:gridCol w:w="5162"/>
+        <w:gridCol w:w="1913"/>
+        <w:gridCol w:w="5161"/>
       </w:tblGrid>
       <w:tr>
         <w:trPr>
@@ -3076,11 +3021,9 @@
             <w:pPr>
               <w:pStyle w:val="Tabletext"/>
             </w:pPr>
-            <w:proofErr w:type="spellStart"/>
             <w:r>
               <w:t>SpinnakerVPC</w:t>
             </w:r>
-            <w:proofErr w:type="spellEnd"/>
           </w:p>
         </w:tc>
         <w:tc>
@@ -3149,11 +3092,9 @@
             <w:pPr>
               <w:pStyle w:val="Tabletext"/>
             </w:pPr>
-            <w:proofErr w:type="spellStart"/>
             <w:r>
               <w:t>SpinnakerPublicSubnet</w:t>
             </w:r>
-            <w:proofErr w:type="spellEnd"/>
           </w:p>
         </w:tc>
         <w:tc>
@@ -3199,11 +3140,9 @@
             <w:pPr>
               <w:pStyle w:val="Tabletext"/>
             </w:pPr>
-            <w:proofErr w:type="spellStart"/>
             <w:r>
               <w:t>SpinnakerPrivateSubnet</w:t>
             </w:r>
-            <w:proofErr w:type="spellEnd"/>
           </w:p>
         </w:tc>
         <w:tc>
@@ -3253,11 +3192,9 @@
             <w:pPr>
               <w:pStyle w:val="Tabletext"/>
             </w:pPr>
-            <w:proofErr w:type="spellStart"/>
             <w:r>
               <w:t>KeyName</w:t>
             </w:r>
-            <w:proofErr w:type="spellEnd"/>
           </w:p>
         </w:tc>
         <w:tc>
@@ -3385,6 +3322,91 @@
           </w:p>
         </w:tc>
       </w:tr>
+      <w:tr>
+        <w:trPr>
+          <w:ins w:id="32" w:author="Microsoft Office User" w:date="2016-08-15T10:50:00Z"/>
+        </w:trPr>
+        <w:tc>
+          <w:tcPr>
+            <w:cnfStyle w:val="001000000000" w:firstRow="0" w:lastRow="0" w:firstColumn="1" w:lastColumn="0" w:oddVBand="0" w:evenVBand="0" w:oddHBand="0" w:evenHBand="0" w:firstRowFirstColumn="0" w:firstRowLastColumn="0" w:lastRowFirstColumn="0" w:lastRowLastColumn="0"/>
+            <w:tcW w:w="2420" w:type="dxa"/>
+          </w:tcPr>
+          <w:p>
+            <w:pPr>
+              <w:pStyle w:val="Tabletext"/>
+              <w:rPr>
+                <w:ins w:id="33" w:author="Microsoft Office User" w:date="2016-08-15T10:50:00Z"/>
+              </w:rPr>
+            </w:pPr>
+            <w:ins w:id="34" w:author="Microsoft Office User" w:date="2016-08-15T10:50:00Z">
+              <w:r>
+                <w:t>SSHLocation</w:t>
+              </w:r>
+            </w:ins>
+          </w:p>
+        </w:tc>
+        <w:tc>
+          <w:tcPr>
+            <w:tcW w:w="1938" w:type="dxa"/>
+          </w:tcPr>
+          <w:p>
+            <w:pPr>
+              <w:pStyle w:val="Tabletext"/>
+              <w:cnfStyle w:val="000000000000" w:firstRow="0" w:lastRow="0" w:firstColumn="0" w:lastColumn="0" w:oddVBand="0" w:evenVBand="0" w:oddHBand="0" w:evenHBand="0" w:firstRowFirstColumn="0" w:firstRowLastColumn="0" w:lastRowFirstColumn="0" w:lastRowLastColumn="0"/>
+              <w:rPr>
+                <w:ins w:id="35" w:author="Microsoft Office User" w:date="2016-08-15T10:50:00Z"/>
+                <w:i/>
+                <w:color w:val="FF0000"/>
+              </w:rPr>
+            </w:pPr>
+            <w:ins w:id="36" w:author="Microsoft Office User" w:date="2016-08-15T10:50:00Z">
+              <w:r>
+                <w:rPr>
+                  <w:i/>
+                  <w:color w:val="FF0000"/>
+                </w:rPr>
+                <w:t>0.0.0.0/0</w:t>
+              </w:r>
+            </w:ins>
+          </w:p>
+        </w:tc>
+        <w:tc>
+          <w:tcPr>
+            <w:tcW w:w="5218" w:type="dxa"/>
+          </w:tcPr>
+          <w:p>
+            <w:pPr>
+              <w:pStyle w:val="Tabletext"/>
+              <w:cnfStyle w:val="000000000000" w:firstRow="0" w:lastRow="0" w:firstColumn="0" w:lastColumn="0" w:oddVBand="0" w:evenVBand="0" w:oddHBand="0" w:evenHBand="0" w:firstRowFirstColumn="0" w:firstRowLastColumn="0" w:lastRowFirstColumn="0" w:lastRowLastColumn="0"/>
+              <w:rPr>
+                <w:ins w:id="37" w:author="Microsoft Office User" w:date="2016-08-15T10:50:00Z"/>
+              </w:rPr>
+            </w:pPr>
+            <w:ins w:id="38" w:author="Microsoft Office User" w:date="2016-08-15T10:50:00Z">
+              <w:r>
+                <w:t xml:space="preserve">The IP range that can be use to whitelist client </w:t>
+              </w:r>
+            </w:ins>
+            <w:ins w:id="39" w:author="Microsoft Office User" w:date="2016-08-15T10:51:00Z">
+              <w:r>
+                <w:t>connecting</w:t>
+              </w:r>
+            </w:ins>
+            <w:ins w:id="40" w:author="Microsoft Office User" w:date="2016-08-15T10:50:00Z">
+              <w:r>
+                <w:t xml:space="preserve"> </w:t>
+              </w:r>
+            </w:ins>
+            <w:ins w:id="41" w:author="Microsoft Office User" w:date="2016-08-15T10:51:00Z">
+              <w:r>
+                <w:t>to Bastion Hosting using SSH</w:t>
+              </w:r>
+            </w:ins>
+            <w:bookmarkStart w:id="42" w:name="_GoBack"/>
+            <w:bookmarkEnd w:id="42"/>
+          </w:p>
+        </w:tc>
+      </w:tr>
     </w:tbl>
     <w:p>
       <w:pPr>
@@ -3580,12 +3602,17 @@
       <w:r>
         <w:t xml:space="preserve"> tab for the stack to view the resources that were created.</w:t>
       </w:r>
+      <w:ins w:id="43" w:author="Microsoft Office User" w:date="2016-08-15T10:49:00Z">
+        <w:r>
+          <w:t xml:space="preserve"> </w:t>
+        </w:r>
+      </w:ins>
     </w:p>
     <w:p>
       <w:pPr>
         <w:pStyle w:val="Heading3"/>
       </w:pPr>
-      <w:bookmarkStart w:id="32" w:name="_Toc456106411"/>
+      <w:bookmarkStart w:id="44" w:name="_Toc456106411"/>
       <w:r>
         <w:t>Step 3</w:t>
       </w:r>
@@ -3595,7 +3622,7 @@
       <w:r>
         <w:t>Test the Deployment</w:t>
       </w:r>
-      <w:bookmarkEnd w:id="32"/>
+      <w:bookmarkEnd w:id="44"/>
     </w:p>
     <w:p>
       <w:pPr>
@@ -3662,119 +3689,97 @@
         <w:rPr>
           <w:shd w:val="clear" w:color="auto" w:fill="FFFFFF"/>
         </w:rPr>
-        <w:t xml:space="preserve"> set up a Spinnaker pipeline that bakes </w:t>
-      </w:r>
-      <w:proofErr w:type="spellStart"/>
+        <w:t xml:space="preserve"> set up a Spinnaker pipeline that bakes a </w:t>
+      </w:r>
       <w:r>
         <w:rPr>
           <w:shd w:val="clear" w:color="auto" w:fill="FFFFFF"/>
         </w:rPr>
-        <w:t>a</w:t>
-      </w:r>
-      <w:proofErr w:type="spellEnd"/>
+        <w:t>Amazon Virtual Image (AMI</w:t>
+      </w:r>
       <w:r>
         <w:rPr>
           <w:shd w:val="clear" w:color="auto" w:fill="FFFFFF"/>
         </w:rPr>
+        <w:t xml:space="preserve">) image </w:t>
+      </w:r>
+      <w:r>
+        <w:rPr>
+          <w:shd w:val="clear" w:color="auto" w:fill="FFFFFF"/>
+        </w:rPr>
+        <w:t xml:space="preserve">that </w:t>
+      </w:r>
+      <w:r>
+        <w:rPr>
+          <w:shd w:val="clear" w:color="auto" w:fill="FFFFFF"/>
+        </w:rPr>
+        <w:t>contain</w:t>
+      </w:r>
+      <w:r>
+        <w:rPr>
+          <w:shd w:val="clear" w:color="auto" w:fill="FFFFFF"/>
+        </w:rPr>
+        <w:t>s</w:t>
+      </w:r>
+      <w:r>
+        <w:rPr>
+          <w:shd w:val="clear" w:color="auto" w:fill="FFFFFF"/>
+        </w:rPr>
         <w:t xml:space="preserve"> </w:t>
       </w:r>
       <w:r>
         <w:rPr>
           <w:shd w:val="clear" w:color="auto" w:fill="FFFFFF"/>
         </w:rPr>
-        <w:t>Amazon Virtual Image (AMI</w:t>
+        <w:t>a R</w:t>
       </w:r>
       <w:r>
         <w:rPr>
           <w:shd w:val="clear" w:color="auto" w:fill="FFFFFF"/>
         </w:rPr>
-        <w:t xml:space="preserve">) image </w:t>
+        <w:t>edis</w:t>
       </w:r>
       <w:r>
         <w:rPr>
           <w:shd w:val="clear" w:color="auto" w:fill="FFFFFF"/>
         </w:rPr>
-        <w:t xml:space="preserve">that </w:t>
+        <w:t xml:space="preserve"> </w:t>
       </w:r>
       <w:r>
         <w:rPr>
           <w:shd w:val="clear" w:color="auto" w:fill="FFFFFF"/>
         </w:rPr>
-        <w:t>contain</w:t>
+        <w:t>server</w:t>
       </w:r>
       <w:r>
         <w:rPr>
           <w:shd w:val="clear" w:color="auto" w:fill="FFFFFF"/>
         </w:rPr>
-        <w:t>s</w:t>
+        <w:t xml:space="preserve">, </w:t>
       </w:r>
       <w:r>
         <w:rPr>
           <w:shd w:val="clear" w:color="auto" w:fill="FFFFFF"/>
         </w:rPr>
-        <w:t xml:space="preserve"> </w:t>
+        <w:t xml:space="preserve">and </w:t>
       </w:r>
       <w:r>
         <w:rPr>
           <w:shd w:val="clear" w:color="auto" w:fill="FFFFFF"/>
         </w:rPr>
-        <w:t xml:space="preserve">a </w:t>
-      </w:r>
-      <w:proofErr w:type="spellStart"/>
-      <w:r>
-        <w:rPr>
-          <w:shd w:val="clear" w:color="auto" w:fill="FFFFFF"/>
-        </w:rPr>
-        <w:t>R</w:t>
-      </w:r>
-      <w:r>
-        <w:rPr>
-          <w:shd w:val="clear" w:color="auto" w:fill="FFFFFF"/>
-        </w:rPr>
-        <w:t>edis</w:t>
-      </w:r>
-      <w:proofErr w:type="spellEnd"/>
-      <w:r>
-        <w:rPr>
-          <w:shd w:val="clear" w:color="auto" w:fill="FFFFFF"/>
-        </w:rPr>
-        <w:t xml:space="preserve"> </w:t>
-      </w:r>
-      <w:r>
-        <w:rPr>
-          <w:shd w:val="clear" w:color="auto" w:fill="FFFFFF"/>
-        </w:rPr>
-        <w:t>server</w:t>
-      </w:r>
-      <w:r>
-        <w:rPr>
-          <w:shd w:val="clear" w:color="auto" w:fill="FFFFFF"/>
-        </w:rPr>
-        <w:t xml:space="preserve">, </w:t>
-      </w:r>
-      <w:r>
-        <w:rPr>
-          <w:shd w:val="clear" w:color="auto" w:fill="FFFFFF"/>
-        </w:rPr>
-        <w:t xml:space="preserve">and </w:t>
-      </w:r>
-      <w:r>
-        <w:rPr>
-          <w:shd w:val="clear" w:color="auto" w:fill="FFFFFF"/>
-        </w:rPr>
         <w:t>then deploys that image to a test cluster.</w:t>
       </w:r>
       <w:r>
         <w:rPr>
           <w:rStyle w:val="CommentReference"/>
         </w:rPr>
-        <w:commentReference w:id="33"/>
+        <w:commentReference w:id="45"/>
       </w:r>
       <w:r>
         <w:rPr>
           <w:rStyle w:val="CommentReference"/>
         </w:rPr>
-        <w:commentReference w:id="34"/>
+        <w:commentReference w:id="46"/>
       </w:r>
     </w:p>
     <w:p>
@@ -3825,13 +3830,8 @@
       <w:pPr>
         <w:pStyle w:val="CodeSnippet"/>
       </w:pPr>
-      <w:proofErr w:type="spellStart"/>
-      <w:r>
-        <w:t>ssh</w:t>
-      </w:r>
-      <w:proofErr w:type="spellEnd"/>
-      <w:r>
-        <w:t xml:space="preserve"> -L 9000:localhost:9000 -L 8084:localhost:8084 -L 8087:localhost:8087 </w:t>
+      <w:r>
+        <w:t xml:space="preserve">ssh -L 9000:localhost:9000 -L 8084:localhost:8084 -L 8087:localhost:8087 </w:t>
       </w:r>
       <w:hyperlink r:id="rId32" w:history="1">
         <w:r>
@@ -4259,7 +4259,6 @@
       <w:r>
         <w:t>elect </w:t>
       </w:r>
-      <w:proofErr w:type="spellStart"/>
       <w:r>
         <w:rPr>
           <w:b/>
@@ -4267,7 +4266,6 @@
         </w:rPr>
         <w:t>defaultvpc</w:t>
       </w:r>
-      <w:proofErr w:type="spellEnd"/>
       <w:r>
         <w:t> as the </w:t>
       </w:r>
@@ -4323,23 +4321,7 @@
           <w:b/>
           <w:bCs/>
         </w:rPr>
-        <w:t xml:space="preserve">Add </w:t>
-      </w:r>
-      <w:proofErr w:type="gramStart"/>
-      <w:r>
-        <w:rPr>
-          <w:b/>
-          <w:bCs/>
-        </w:rPr>
-        <w:t>new</w:t>
-      </w:r>
-      <w:proofErr w:type="gramEnd"/>
-      <w:r>
-        <w:rPr>
-          <w:b/>
-          <w:bCs/>
-        </w:rPr>
-        <w:t xml:space="preserve"> Security Group Rule</w:t>
+        <w:t>Add new Security Group Rule</w:t>
       </w:r>
       <w:r>
         <w:t>.</w:t>
@@ -4587,7 +4569,7 @@
         <w:rPr>
           <w:rStyle w:val="CommentReference"/>
         </w:rPr>
-        <w:commentReference w:id="35"/>
+        <w:commentReference w:id="47"/>
       </w:r>
       <w:r>
         <w:t xml:space="preserve">For </w:t>
@@ -4612,23 +4594,7 @@
           <w:b/>
           <w:bCs/>
         </w:rPr>
-        <w:t>internal (</w:t>
-      </w:r>
-      <w:proofErr w:type="spellStart"/>
-      <w:r>
-        <w:rPr>
-          <w:b/>
-          <w:bCs/>
-        </w:rPr>
-        <w:t>defaultvpc</w:t>
-      </w:r>
-      <w:proofErr w:type="spellEnd"/>
-      <w:r>
-        <w:rPr>
-          <w:b/>
-          <w:bCs/>
-        </w:rPr>
-        <w:t>)</w:t>
+        <w:t>internal (defaultvpc)</w:t>
       </w:r>
       <w:r>
         <w:t>.</w:t>
@@ -4651,7 +4617,6 @@
       <w:r>
         <w:t> </w:t>
       </w:r>
-      <w:proofErr w:type="gramStart"/>
       <w:r>
         <w:rPr>
           <w:b/>
@@ -4662,7 +4627,6 @@
       <w:r>
         <w:t> .</w:t>
       </w:r>
-      <w:proofErr w:type="gramEnd"/>
     </w:p>
     <w:p>
       <w:pPr>
@@ -4799,19 +4763,11 @@
         </w:rPr>
         <w:t> </w:t>
       </w:r>
-      <w:proofErr w:type="spellStart"/>
       <w:r>
         <w:rPr>
           <w:rFonts w:ascii="Courier New" w:hAnsi="Courier New" w:cs="Courier New"/>
         </w:rPr>
-        <w:t>redis</w:t>
-      </w:r>
-      <w:proofErr w:type="spellEnd"/>
-      <w:r>
-        <w:rPr>
-          <w:rFonts w:ascii="Courier New" w:hAnsi="Courier New" w:cs="Courier New"/>
-        </w:rPr>
-        <w:t>-server</w:t>
+        <w:t>redis-server</w:t>
       </w:r>
       <w:r>
         <w:rPr>
@@ -4883,7 +4839,6 @@
       <w:r>
         <w:t> </w:t>
       </w:r>
-      <w:proofErr w:type="gramStart"/>
       <w:r>
         <w:rPr>
           <w:b/>
@@ -4907,7 +4862,6 @@
         </w:rPr>
         <w:t>Create</w:t>
       </w:r>
-      <w:proofErr w:type="gramEnd"/>
       <w:r>
         <w:rPr>
           <w:b/>
@@ -5031,19 +4985,11 @@
       <w:r>
         <w:t xml:space="preserve">build an image from an existing </w:t>
       </w:r>
-      <w:proofErr w:type="spellStart"/>
       <w:r>
         <w:rPr>
           <w:rFonts w:ascii="Courier New" w:hAnsi="Courier New" w:cs="Courier New"/>
         </w:rPr>
-        <w:t>redis</w:t>
-      </w:r>
-      <w:proofErr w:type="spellEnd"/>
-      <w:r>
-        <w:rPr>
-          <w:rFonts w:ascii="Courier New" w:hAnsi="Courier New" w:cs="Courier New"/>
-        </w:rPr>
-        <w:t>-server</w:t>
+        <w:t>redis-server</w:t>
       </w:r>
       <w:r>
         <w:t xml:space="preserve"> package.</w:t>
@@ -5135,19 +5081,11 @@
       <w:r>
         <w:t xml:space="preserve">, type </w:t>
       </w:r>
-      <w:proofErr w:type="spellStart"/>
       <w:r>
         <w:rPr>
           <w:rFonts w:ascii="Courier New" w:hAnsi="Courier New" w:cs="Courier New"/>
         </w:rPr>
-        <w:t>redis</w:t>
-      </w:r>
-      <w:proofErr w:type="spellEnd"/>
-      <w:r>
-        <w:rPr>
-          <w:rFonts w:ascii="Courier New" w:hAnsi="Courier New" w:cs="Courier New"/>
-        </w:rPr>
-        <w:t>-server</w:t>
+        <w:t>redis-server</w:t>
       </w:r>
       <w:r>
         <w:t>.</w:t>
@@ -5341,22 +5279,10 @@
           <w:b/>
           <w:bCs/>
         </w:rPr>
-        <w:t xml:space="preserve">Server </w:t>
-      </w:r>
-      <w:proofErr w:type="gramStart"/>
-      <w:r>
-        <w:rPr>
-          <w:b/>
-          <w:bCs/>
-        </w:rPr>
-        <w:t>Groups</w:t>
-      </w:r>
-      <w:r>
-        <w:t> ,</w:t>
-      </w:r>
-      <w:proofErr w:type="gramEnd"/>
-      <w:r>
-        <w:t xml:space="preserve"> c</w:t>
+        <w:t>Server Groups</w:t>
+      </w:r>
+      <w:r>
+        <w:t> , c</w:t>
       </w:r>
       <w:r>
         <w:t>hoose</w:t>
@@ -5470,7 +5396,6 @@
       <w:r>
         <w:t> </w:t>
       </w:r>
-      <w:proofErr w:type="spellStart"/>
       <w:r>
         <w:rPr>
           <w:b/>
@@ -5478,7 +5403,6 @@
         </w:rPr>
         <w:t>defaultvpc</w:t>
       </w:r>
-      <w:proofErr w:type="spellEnd"/>
       <w:r>
         <w:t>.</w:t>
       </w:r>
@@ -5604,21 +5528,7 @@
         <w:rPr>
           <w:b/>
         </w:rPr>
-        <w:t>example-test (</w:t>
-      </w:r>
-      <w:proofErr w:type="spellStart"/>
-      <w:r>
-        <w:rPr>
-          <w:b/>
-        </w:rPr>
-        <w:t>example-test</w:t>
-      </w:r>
-      <w:proofErr w:type="spellEnd"/>
-      <w:r>
-        <w:rPr>
-          <w:b/>
-        </w:rPr>
-        <w:t>)</w:t>
+        <w:t>example-test (example-test)</w:t>
       </w:r>
       <w:r>
         <w:t>. C</w:t>
@@ -5662,22 +5572,10 @@
           <w:b/>
           <w:bCs/>
         </w:rPr>
-        <w:t xml:space="preserve">Micro </w:t>
-      </w:r>
-      <w:proofErr w:type="gramStart"/>
-      <w:r>
-        <w:rPr>
-          <w:b/>
-          <w:bCs/>
-        </w:rPr>
-        <w:t>Utility</w:t>
-      </w:r>
-      <w:r>
-        <w:t>  to</w:t>
-      </w:r>
-      <w:proofErr w:type="gramEnd"/>
-      <w:r>
-        <w:t xml:space="preserve"> set the </w:t>
+        <w:t>Micro Utility</w:t>
+      </w:r>
+      <w:r>
+        <w:t>  to set the </w:t>
       </w:r>
       <w:r>
         <w:rPr>
@@ -5809,7 +5707,6 @@
       <w:r>
         <w:t xml:space="preserve"> </w:t>
       </w:r>
-      <w:proofErr w:type="gramStart"/>
       <w:r>
         <w:rPr>
           <w:b/>
@@ -5820,7 +5717,6 @@
       <w:r>
         <w:t> .</w:t>
       </w:r>
-      <w:proofErr w:type="gramEnd"/>
     </w:p>
     <w:p>
       <w:pPr>
@@ -6161,11 +6057,11 @@
         <w:pStyle w:val="Heading2"/>
         <w:spacing w:after="100"/>
       </w:pPr>
-      <w:bookmarkStart w:id="36" w:name="_Toc456106412"/>
+      <w:bookmarkStart w:id="48" w:name="_Toc456106412"/>
       <w:r>
         <w:t>FAQ</w:t>
       </w:r>
-      <w:bookmarkEnd w:id="36"/>
+      <w:bookmarkEnd w:id="48"/>
     </w:p>
     <w:p>
       <w:r>
@@ -6200,15 +6096,7 @@
         <w:t xml:space="preserve"> </w:t>
       </w:r>
       <w:r>
-        <w:t xml:space="preserve">If AWS </w:t>
-      </w:r>
-      <w:proofErr w:type="spellStart"/>
-      <w:r>
-        <w:t>CloudFormation</w:t>
-      </w:r>
-      <w:proofErr w:type="spellEnd"/>
-      <w:r>
-        <w:t xml:space="preserve"> fails to create the stack, w</w:t>
+        <w:t>If AWS CloudFormation fails to create the stack, w</w:t>
       </w:r>
       <w:r>
         <w:t xml:space="preserve">e recommend that you relaunch the template with </w:t>
@@ -6238,15 +6126,7 @@
         <w:t>Advanced</w:t>
       </w:r>
       <w:r>
-        <w:t xml:space="preserve"> in the AWS </w:t>
-      </w:r>
-      <w:proofErr w:type="spellStart"/>
-      <w:r>
-        <w:t>CloudFormation</w:t>
-      </w:r>
-      <w:proofErr w:type="spellEnd"/>
-      <w:r>
-        <w:t xml:space="preserve"> console, </w:t>
+        <w:t xml:space="preserve"> in the AWS CloudFormation console, </w:t>
       </w:r>
       <w:r>
         <w:rPr>
@@ -6271,23 +6151,7 @@
           <w:rStyle w:val="HTMLCode"/>
           <w:rFonts w:eastAsiaTheme="majorEastAsia"/>
         </w:rPr>
-        <w:t>%</w:t>
-      </w:r>
-      <w:proofErr w:type="spellStart"/>
-      <w:r>
-        <w:rPr>
-          <w:rStyle w:val="HTMLCode"/>
-          <w:rFonts w:eastAsiaTheme="majorEastAsia"/>
-        </w:rPr>
-        <w:t>ProgramFiles</w:t>
-      </w:r>
-      <w:proofErr w:type="spellEnd"/>
-      <w:r>
-        <w:rPr>
-          <w:rStyle w:val="HTMLCode"/>
-          <w:rFonts w:eastAsiaTheme="majorEastAsia"/>
-        </w:rPr>
-        <w:t>%\Amazon\EC2ConfigService</w:t>
+        <w:t>%ProgramFiles%\Amazon\EC2ConfigService</w:t>
       </w:r>
       <w:r>
         <w:t xml:space="preserve"> and </w:t>
@@ -6362,17 +6226,8 @@
             <w:rStyle w:val="Hyperlink"/>
             <w:rFonts w:cs="Arial"/>
           </w:rPr>
-          <w:t xml:space="preserve">Troubleshooting AWS </w:t>
+          <w:t>Troubleshooting AWS CloudFormation</w:t>
         </w:r>
-        <w:proofErr w:type="spellStart"/>
-        <w:r>
-          <w:rPr>
-            <w:rStyle w:val="Hyperlink"/>
-            <w:rFonts w:cs="Arial"/>
-          </w:rPr>
-          <w:t>CloudFormation</w:t>
-        </w:r>
-        <w:proofErr w:type="spellEnd"/>
       </w:hyperlink>
       <w:r>
         <w:t xml:space="preserve"> on the AWS website</w:t>
@@ -6458,12 +6313,12 @@
         <w:pStyle w:val="Heading2"/>
         <w:spacing w:after="100"/>
       </w:pPr>
-      <w:bookmarkStart w:id="37" w:name="_Toc456106413"/>
+      <w:bookmarkStart w:id="49" w:name="_Toc456106413"/>
       <w:r>
         <w:lastRenderedPageBreak/>
         <w:t>Additional Resources</w:t>
       </w:r>
-      <w:bookmarkEnd w:id="37"/>
+      <w:bookmarkEnd w:id="49"/>
     </w:p>
     <w:p>
       <w:pPr>
@@ -6487,13 +6342,8 @@
         <w:pStyle w:val="ListBullet"/>
       </w:pPr>
       <w:r>
-        <w:t xml:space="preserve">AWS </w:t>
-      </w:r>
-      <w:proofErr w:type="spellStart"/>
-      <w:r>
-        <w:t>CloudFormation</w:t>
-      </w:r>
-      <w:proofErr w:type="spellEnd"/>
+        <w:t>AWS CloudFormation</w:t>
+      </w:r>
       <w:r>
         <w:br/>
       </w:r>
@@ -6672,13 +6522,8 @@
         <w:pStyle w:val="ListBullet"/>
       </w:pPr>
       <w:r>
-        <w:t xml:space="preserve">Spinnaker </w:t>
-      </w:r>
-      <w:proofErr w:type="spellStart"/>
-      <w:r>
-        <w:t>Github</w:t>
-      </w:r>
-      <w:proofErr w:type="spellEnd"/>
+        <w:t>Spinnaker Github</w:t>
+      </w:r>
       <w:r>
         <w:br/>
       </w:r>
@@ -6760,11 +6605,11 @@
       <w:pPr>
         <w:pStyle w:val="Heading2"/>
       </w:pPr>
-      <w:bookmarkStart w:id="38" w:name="_Toc456106414"/>
+      <w:bookmarkStart w:id="50" w:name="_Toc456106414"/>
       <w:r>
         <w:t>Send Us Feedback</w:t>
       </w:r>
-      <w:bookmarkEnd w:id="38"/>
+      <w:bookmarkEnd w:id="50"/>
     </w:p>
     <w:p>
       <w:pPr>
@@ -6994,7 +6839,7 @@
           </mc:Choice>
           <mc:Fallback>
             <w:pict>
-              <v:rect w14:anchorId="6E8A2CBD" id="Rectangle 148" o:spid="_x0000_s1027" style="position:absolute;margin-left:434.8pt;margin-top:-4in;width:486pt;height:327pt;z-index:251773952;visibility:visible;mso-wrap-style:square;mso-width-percent:1000;mso-height-percent:0;mso-wrap-distance-left:0;mso-wrap-distance-top:28.8pt;mso-wrap-distance-right:0;mso-wrap-distance-bottom:28.8pt;mso-position-horizontal:right;mso-position-horizontal-relative:margin;mso-position-vertical:absolute;mso-position-vertical-relative:bottom-margin-area;mso-width-percent:1000;mso-height-percent:0;mso-width-relative:margin;mso-height-relative:margin;v-text-anchor:top" o:gfxdata="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" filled="f" stroked="f" strokeweight="2pt">
+              <v:rect w14:anchorId="6E8A2CBD" id="Rectangle 148" o:spid="_x0000_s1027" style="position:absolute;margin-left:434.8pt;margin-top:-287.95pt;width:486pt;height:327pt;z-index:251773952;visibility:visible;mso-wrap-style:square;mso-width-percent:1000;mso-height-percent:0;mso-wrap-distance-left:0;mso-wrap-distance-top:28.8pt;mso-wrap-distance-right:0;mso-wrap-distance-bottom:28.8pt;mso-position-horizontal:right;mso-position-horizontal-relative:margin;mso-position-vertical:absolute;mso-position-vertical-relative:bottom-margin-area;mso-width-percent:1000;mso-height-percent:0;mso-width-relative:margin;mso-height-relative:margin;v-text-anchor:top" o:gfxdata="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" filled="f" stroked="f" strokeweight="2pt">
                 <v:textbox style="mso-fit-shape-to-text:t" inset="0,0,0,0">
                   <w:txbxContent>
                     <w:p>
@@ -7127,7 +6972,7 @@
 
 <file path=word/comments.xml><?xml version="1.0" encoding="utf-8"?>
 <w:comments xmlns:wpc="http://schemas.microsoft.com/office/word/2010/wordprocessingCanvas" xmlns:mo="http://schemas.microsoft.com/office/mac/office/2008/main" xmlns:mc="http://schemas.openxmlformats.org/markup-compatibility/2006" xmlns:mv="urn:schemas-microsoft-com:mac:vml" xmlns:o="urn:schemas-microsoft-com:office:office" xmlns:r="http://schemas.openxmlformats.org/officeDocument/2006/relationships" xmlns:m="http://schemas.openxmlformats.org/officeDocument/2006/math" xmlns:v="urn:schemas-microsoft-com:vml" xmlns:wp14="http://schemas.microsoft.com/office/word/2010/wordprocessingDrawing" xmlns:wp="http://schemas.openxmlformats.org/drawingml/2006/wordprocessingDrawing" xmlns:w10="urn:schemas-microsoft-com:office:word" xmlns:w="http://schemas.openxmlformats.org/wordprocessingml/2006/main" xmlns:w14="http://schemas.microsoft.com/office/word/2010/wordml" xmlns:w15="http://schemas.microsoft.com/office/word/2012/wordml" xmlns:wpg="http://schemas.microsoft.com/office/word/2010/wordprocessingGroup" xmlns:wpi="http://schemas.microsoft.com/office/word/2010/wordprocessingInk" xmlns:wne="http://schemas.microsoft.com/office/word/2006/wordml" xmlns:wps="http://schemas.microsoft.com/office/word/2010/wordprocessingShape" mc:Ignorable="w14 w15 wp14">
-  <w:comment w:id="1" w:author="Selamoglu, Handan" w:date="2016-07-13T09:00:00Z" w:initials="SH">
+  <w:comment w:id="0" w:author="Selamoglu, Handan" w:date="2016-07-13T09:00:00Z" w:initials="SH">
     <w:p>
       <w:pPr>
         <w:pStyle w:val="CommentText"/>
@@ -7143,7 +6988,7 @@
       </w:r>
     </w:p>
   </w:comment>
-  <w:comment w:id="2" w:author="Microsoft Office User" w:date="2016-07-16T16:19:00Z" w:initials="Office">
+  <w:comment w:id="1" w:author="Microsoft Office User" w:date="2016-07-16T16:19:00Z" w:initials="Office">
     <w:p>
       <w:pPr>
         <w:pStyle w:val="CommentText"/>
@@ -7159,7 +7004,7 @@
       </w:r>
     </w:p>
   </w:comment>
-  <w:comment w:id="4" w:author="Selamoglu, Handan" w:date="2016-07-12T13:54:00Z" w:initials="SH">
+  <w:comment w:id="3" w:author="Selamoglu, Handan" w:date="2016-07-12T13:54:00Z" w:initials="SH">
     <w:p>
       <w:pPr>
         <w:pStyle w:val="CommentText"/>
@@ -7171,19 +7016,11 @@
         <w:annotationRef/>
       </w:r>
       <w:r>
-        <w:t xml:space="preserve">On the Netflix webpages, they seem to use this abbreviation only for their </w:t>
-      </w:r>
-      <w:proofErr w:type="spellStart"/>
-      <w:r>
-        <w:t>Git</w:t>
-      </w:r>
-      <w:proofErr w:type="spellEnd"/>
-      <w:r>
-        <w:t xml:space="preserve"> repo and Twitter handle, so I think we should omit it here.</w:t>
+        <w:t>On the Netflix webpages, they seem to use this abbreviation only for their Git repo and Twitter handle, so I think we should omit it here.</w:t>
       </w:r>
     </w:p>
   </w:comment>
-  <w:comment w:id="5" w:author="Selamoglu, Handan" w:date="2016-07-12T14:52:00Z" w:initials="SH">
+  <w:comment w:id="4" w:author="Selamoglu, Handan" w:date="2016-07-12T14:52:00Z" w:initials="SH">
     <w:p>
       <w:pPr>
         <w:pStyle w:val="CommentText"/>
@@ -7199,7 +7036,7 @@
       </w:r>
     </w:p>
   </w:comment>
-  <w:comment w:id="6" w:author="Microsoft Office User" w:date="2016-07-16T16:21:00Z" w:initials="Office">
+  <w:comment w:id="5" w:author="Microsoft Office User" w:date="2016-07-16T16:21:00Z" w:initials="Office">
     <w:p>
       <w:pPr>
         <w:pStyle w:val="CommentText"/>
@@ -7215,7 +7052,7 @@
       </w:r>
     </w:p>
   </w:comment>
-  <w:comment w:id="7" w:author="Selamoglu, Handan" w:date="2016-07-12T14:37:00Z" w:initials="SH">
+  <w:comment w:id="6" w:author="Selamoglu, Handan" w:date="2016-07-12T14:37:00Z" w:initials="SH">
     <w:p>
       <w:pPr>
         <w:pStyle w:val="CommentText"/>
@@ -7231,7 +7068,7 @@
       </w:r>
     </w:p>
   </w:comment>
-  <w:comment w:id="8" w:author="Microsoft Office User" w:date="2016-07-16T16:24:00Z" w:initials="Office">
+  <w:comment w:id="7" w:author="Microsoft Office User" w:date="2016-07-16T16:24:00Z" w:initials="Office">
     <w:p>
       <w:pPr>
         <w:pStyle w:val="CommentText"/>
@@ -7247,7 +7084,7 @@
       </w:r>
     </w:p>
   </w:comment>
-  <w:comment w:id="9" w:author="Selamoglu, Handan" w:date="2016-04-15T10:55:00Z" w:initials="SH">
+  <w:comment w:id="8" w:author="Selamoglu, Handan" w:date="2016-04-15T10:55:00Z" w:initials="SH">
     <w:p>
       <w:pPr>
         <w:pStyle w:val="CommentText"/>
@@ -7263,7 +7100,7 @@
       </w:r>
     </w:p>
   </w:comment>
-  <w:comment w:id="10" w:author="Microsoft Office User" w:date="2016-07-16T16:25:00Z" w:initials="Office">
+  <w:comment w:id="9" w:author="Microsoft Office User" w:date="2016-07-16T16:25:00Z" w:initials="Office">
     <w:p>
       <w:pPr>
         <w:pStyle w:val="CommentText"/>
@@ -7274,17 +7111,12 @@
         </w:rPr>
         <w:annotationRef/>
       </w:r>
-      <w:proofErr w:type="gramStart"/>
-      <w:r>
-        <w:t>Yes</w:t>
-      </w:r>
-      <w:proofErr w:type="gramEnd"/>
-      <w:r>
-        <w:t xml:space="preserve"> there is a more advance guide on Spinnaker.io website.</w:t>
+      <w:r>
+        <w:t>Yes there is a more advance guide on Spinnaker.io website.</w:t>
       </w:r>
     </w:p>
   </w:comment>
-  <w:comment w:id="12" w:author="Selamoglu, Handan" w:date="2016-07-12T17:19:00Z" w:initials="SH">
+  <w:comment w:id="11" w:author="Selamoglu, Handan" w:date="2016-07-12T17:19:00Z" w:initials="SH">
     <w:p>
       <w:pPr>
         <w:pStyle w:val="CommentText"/>
@@ -7300,7 +7132,7 @@
       </w:r>
     </w:p>
   </w:comment>
-  <w:comment w:id="13" w:author="Microsoft Office User" w:date="2016-07-16T16:25:00Z" w:initials="Office">
+  <w:comment w:id="12" w:author="Microsoft Office User" w:date="2016-07-16T16:25:00Z" w:initials="Office">
     <w:p>
       <w:pPr>
         <w:pStyle w:val="CommentText"/>
@@ -7403,15 +7235,7 @@
         <w:annotationRef/>
       </w:r>
       <w:r>
-        <w:t xml:space="preserve">The </w:t>
-      </w:r>
-      <w:proofErr w:type="spellStart"/>
-      <w:r>
-        <w:t>Cloudformation</w:t>
-      </w:r>
-      <w:proofErr w:type="spellEnd"/>
-      <w:r>
-        <w:t xml:space="preserve"> template create a role with no policy. It is open for user to create.</w:t>
+        <w:t>The Cloudformation template create a role with no policy. It is open for user to create.</w:t>
       </w:r>
     </w:p>
   </w:comment>
@@ -7430,15 +7254,7 @@
         <w:t>Correct?</w:t>
       </w:r>
       <w:r>
-        <w:t xml:space="preserve"> </w:t>
-      </w:r>
-      <w:proofErr w:type="gramStart"/>
-      <w:r>
-        <w:t>Yes</w:t>
-      </w:r>
-      <w:proofErr w:type="gramEnd"/>
-      <w:r>
-        <w:t xml:space="preserve"> it needs a slightly larger instance to run Spinnaker.</w:t>
+        <w:t xml:space="preserve"> Yes it needs a slightly larger instance to run Spinnaker.</w:t>
       </w:r>
     </w:p>
   </w:comment>
@@ -7453,13 +7269,8 @@
         </w:rPr>
         <w:annotationRef/>
       </w:r>
-      <w:proofErr w:type="gramStart"/>
-      <w:r>
-        <w:t>Yes</w:t>
-      </w:r>
-      <w:proofErr w:type="gramEnd"/>
-      <w:r>
-        <w:t xml:space="preserve"> it needs a slightly larger instance to run Spinnaker.</w:t>
+      <w:r>
+        <w:t>Yes it needs a slightly larger instance to run Spinnaker.</w:t>
       </w:r>
     </w:p>
   </w:comment>
@@ -7491,15 +7302,7 @@
         <w:annotationRef/>
       </w:r>
       <w:r>
-        <w:t xml:space="preserve">Please check this parameter information (I took it from the template in your </w:t>
-      </w:r>
-      <w:proofErr w:type="spellStart"/>
-      <w:r>
-        <w:t>Git</w:t>
-      </w:r>
-      <w:proofErr w:type="spellEnd"/>
-      <w:r>
-        <w:t xml:space="preserve"> repo). Are these two parameters for IDs or CIDR blocks? Do they have default values?</w:t>
+        <w:t>Please check this parameter information (I took it from the template in your Git repo). Are these two parameters for IDs or CIDR blocks? Do they have default values?</w:t>
       </w:r>
     </w:p>
   </w:comment>
@@ -7564,7 +7367,7 @@
       </w:r>
     </w:p>
   </w:comment>
-  <w:comment w:id="33" w:author="Selamoglu, Handan" w:date="2016-07-12T16:51:00Z" w:initials="SH">
+  <w:comment w:id="45" w:author="Selamoglu, Handan" w:date="2016-07-12T16:51:00Z" w:initials="SH">
     <w:p>
       <w:pPr>
         <w:pStyle w:val="CommentText"/>
@@ -7619,7 +7422,7 @@
       </w:r>
     </w:p>
   </w:comment>
-  <w:comment w:id="34" w:author="Microsoft Office User" w:date="2016-07-16T16:32:00Z" w:initials="Office">
+  <w:comment w:id="46" w:author="Microsoft Office User" w:date="2016-07-16T16:32:00Z" w:initials="Office">
     <w:p>
       <w:pPr>
         <w:pStyle w:val="CommentText"/>
@@ -7635,7 +7438,7 @@
       </w:r>
     </w:p>
   </w:comment>
-  <w:comment w:id="35" w:author="Selamoglu, Handan" w:date="2016-07-12T16:49:00Z" w:initials="SH">
+  <w:comment w:id="47" w:author="Selamoglu, Handan" w:date="2016-07-12T16:49:00Z" w:initials="SH">
     <w:p>
       <w:pPr>
         <w:pStyle w:val="CommentText"/>
@@ -7663,10 +7466,10 @@
   <w15:commentEx w15:paraId="20C61822" w15:paraIdParent="12A783B8" w15:done="1"/>
   <w15:commentEx w15:paraId="7C91A745" w15:done="1"/>
   <w15:commentEx w15:paraId="4F7CB949" w15:paraIdParent="7C91A745" w15:done="1"/>
-  <w15:commentEx w15:paraId="6CCE9718" w15:done="1"/>
-  <w15:commentEx w15:paraId="0303DE68" w15:paraIdParent="6CCE9718" w15:done="1"/>
-  <w15:commentEx w15:paraId="2E7B80B1" w15:done="1"/>
-  <w15:commentEx w15:paraId="4C571F0C" w15:paraIdParent="2E7B80B1" w15:done="1"/>
+  <w15:commentEx w15:paraId="6CCE9718" w15:done="0"/>
+  <w15:commentEx w15:paraId="0303DE68" w15:paraIdParent="6CCE9718" w15:done="0"/>
+  <w15:commentEx w15:paraId="2E7B80B1" w15:done="0"/>
+  <w15:commentEx w15:paraId="4C571F0C" w15:paraIdParent="2E7B80B1" w15:done="0"/>
   <w15:commentEx w15:paraId="051E71B9" w15:done="1"/>
   <w15:commentEx w15:paraId="76FA7047" w15:paraIdParent="051E71B9" w15:done="1"/>
   <w15:commentEx w15:paraId="75B5A473" w15:done="1"/>
@@ -7676,9 +7479,9 @@
   <w15:commentEx w15:paraId="586507C3" w15:done="1"/>
   <w15:commentEx w15:paraId="432249FA" w15:done="1"/>
   <w15:commentEx w15:paraId="310FF4C1" w15:paraIdParent="432249FA" w15:done="1"/>
-  <w15:commentEx w15:paraId="4F5047DF" w15:done="1"/>
-  <w15:commentEx w15:paraId="17EB55DE" w15:paraIdParent="4F5047DF" w15:done="1"/>
-  <w15:commentEx w15:paraId="341CDB5C" w15:paraIdParent="4F5047DF" w15:done="1"/>
+  <w15:commentEx w15:paraId="4F5047DF" w15:done="0"/>
+  <w15:commentEx w15:paraId="17EB55DE" w15:paraIdParent="4F5047DF" w15:done="0"/>
+  <w15:commentEx w15:paraId="341CDB5C" w15:paraIdParent="4F5047DF" w15:done="0"/>
   <w15:commentEx w15:paraId="4867A7D8" w15:done="1"/>
   <w15:commentEx w15:paraId="67C9753F" w15:paraIdParent="4867A7D8" w15:done="1"/>
   <w15:commentEx w15:paraId="7DBFA6EB" w15:done="1"/>
@@ -7732,7 +7535,7 @@
       <w:rPr>
         <w:noProof/>
       </w:rPr>
-      <w:t>3</w:t>
+      <w:t>6</w:t>
     </w:r>
     <w:r>
       <w:fldChar w:fldCharType="end"/>
@@ -7740,28 +7543,15 @@
     <w:r>
       <w:t xml:space="preserve"> of </w:t>
     </w:r>
-    <w:r>
-      <w:fldChar w:fldCharType="begin"/>
-    </w:r>
-    <w:r>
-      <w:instrText xml:space="preserve"> NUMPAGES   \* MERGEFORMAT </w:instrText>
-    </w:r>
-    <w:r>
-      <w:fldChar w:fldCharType="separate"/>
-    </w:r>
-    <w:r>
-      <w:rPr>
-        <w:noProof/>
-      </w:rPr>
-      <w:t>12</w:t>
-    </w:r>
-    <w:r>
-      <w:rPr>
-        <w:noProof/>
-      </w:rPr>
-      <w:fldChar w:fldCharType="end"/>
-    </w:r>
-    <w:bookmarkStart w:id="39" w:name="_Toc387314097"/>
+    <w:fldSimple w:instr=" NUMPAGES   \* MERGEFORMAT ">
+      <w:r>
+        <w:rPr>
+          <w:noProof/>
+        </w:rPr>
+        <w:t>12</w:t>
+      </w:r>
+    </w:fldSimple>
+    <w:bookmarkStart w:id="51" w:name="_Toc387314097"/>
     <w:r>
       <w:rPr>
         <w:noProof/>
@@ -7823,7 +7613,7 @@
         </wp:inline>
       </w:drawing>
     </w:r>
-    <w:bookmarkEnd w:id="39"/>
+    <w:bookmarkEnd w:id="51"/>
   </w:p>
 </w:ftr>
 </file>
@@ -7862,27 +7652,14 @@
     <w:r>
       <w:t xml:space="preserve"> of </w:t>
     </w:r>
-    <w:r>
-      <w:fldChar w:fldCharType="begin"/>
-    </w:r>
-    <w:r>
-      <w:instrText xml:space="preserve"> NUMPAGES   \* MERGEFORMAT </w:instrText>
-    </w:r>
-    <w:r>
-      <w:fldChar w:fldCharType="separate"/>
-    </w:r>
-    <w:r>
-      <w:rPr>
-        <w:noProof/>
-      </w:rPr>
-      <w:t>7</w:t>
-    </w:r>
-    <w:r>
-      <w:rPr>
-        <w:noProof/>
-      </w:rPr>
-      <w:fldChar w:fldCharType="end"/>
-    </w:r>
+    <w:fldSimple w:instr=" NUMPAGES   \* MERGEFORMAT ">
+      <w:r>
+        <w:rPr>
+          <w:noProof/>
+        </w:rPr>
+        <w:t>12</w:t>
+      </w:r>
+    </w:fldSimple>
     <w:r>
       <w:rPr>
         <w:noProof/>
@@ -9060,7 +8837,6 @@
   <w:style w:type="character" w:default="1" w:styleId="DefaultParagraphFont">
     <w:name w:val="Default Paragraph Font"/>
     <w:uiPriority w:val="1"/>
-    <w:semiHidden/>
     <w:unhideWhenUsed/>
   </w:style>
   <w:style w:type="table" w:default="1" w:styleId="TableNormal">
@@ -11945,7 +11721,7 @@
 </file>
 
 <file path=customXml/itemProps4.xml><?xml version="1.0" encoding="utf-8"?>
-<ds:datastoreItem xmlns:ds="http://schemas.openxmlformats.org/officeDocument/2006/customXml" ds:itemID="{E8775B7D-25F2-EC41-83CE-C9D80877BF16}">
+<ds:datastoreItem xmlns:ds="http://schemas.openxmlformats.org/officeDocument/2006/customXml" ds:itemID="{CFECE4ED-DD5D-3843-9864-95E912B6B85D}">
   <ds:schemaRefs>
     <ds:schemaRef ds:uri="http://schemas.openxmlformats.org/officeDocument/2006/bibliography"/>
   </ds:schemaRefs>

</xml_diff>